<commit_message>
Lista 10 feita por Henrique
</commit_message>
<xml_diff>
--- a/Desafio 02/Desafio.docx
+++ b/Desafio 02/Desafio.docx
@@ -2353,15 +2353,6 @@
 </file>
 
 <file path=customXml/item1.xml><?xml version="1.0" encoding="utf-8"?>
-<?mso-contentType ?>
-<FormTemplates xmlns="http://schemas.microsoft.com/sharepoint/v3/contenttype/forms">
-  <Display>DocumentLibraryForm</Display>
-  <Edit>DocumentLibraryForm</Edit>
-  <New>DocumentLibraryForm</New>
-</FormTemplates>
-</file>
-
-<file path=customXml/item2.xml><?xml version="1.0" encoding="utf-8"?>
 <ct:contentTypeSchema xmlns:ct="http://schemas.microsoft.com/office/2006/metadata/contentType" xmlns:ma="http://schemas.microsoft.com/office/2006/metadata/properties/metaAttributes" ct:_="" ma:_="" ma:contentTypeName="Documento" ma:contentTypeID="0x0101007D070F9403680E459392C2D22692CE54" ma:contentTypeVersion="2" ma:contentTypeDescription="Crie um novo documento." ma:contentTypeScope="" ma:versionID="237ad854458c82677606456c88aa484a">
   <xsd:schema xmlns:xsd="http://www.w3.org/2001/XMLSchema" xmlns:xs="http://www.w3.org/2001/XMLSchema" xmlns:p="http://schemas.microsoft.com/office/2006/metadata/properties" xmlns:ns2="a8281215-9179-4d0e-a93c-4ceaf1b6167b" targetNamespace="http://schemas.microsoft.com/office/2006/metadata/properties" ma:root="true" ma:fieldsID="8333bbf6e1eebca93b5ddb2760481119" ns2:_="">
     <xsd:import namespace="a8281215-9179-4d0e-a93c-4ceaf1b6167b"/>
@@ -2493,6 +2484,15 @@
 </ct:contentTypeSchema>
 </file>
 
+<file path=customXml/item2.xml><?xml version="1.0" encoding="utf-8"?>
+<?mso-contentType ?>
+<FormTemplates xmlns="http://schemas.microsoft.com/sharepoint/v3/contenttype/forms">
+  <Display>DocumentLibraryForm</Display>
+  <Edit>DocumentLibraryForm</Edit>
+  <New>DocumentLibraryForm</New>
+</FormTemplates>
+</file>
+
 <file path=customXml/item3.xml><?xml version="1.0" encoding="utf-8"?>
 <p:properties xmlns:p="http://schemas.microsoft.com/office/2006/metadata/properties" xmlns:xsi="http://www.w3.org/2001/XMLSchema-instance" xmlns:pc="http://schemas.microsoft.com/office/infopath/2007/PartnerControls">
   <documentManagement/>
@@ -2500,14 +2500,6 @@
 </file>
 
 <file path=customXml/itemProps1.xml><?xml version="1.0" encoding="utf-8"?>
-<ds:datastoreItem xmlns:ds="http://schemas.openxmlformats.org/officeDocument/2006/customXml" ds:itemID="{1EBB0D41-FC10-49BF-9DA3-5C870D105EC2}">
-  <ds:schemaRefs>
-    <ds:schemaRef ds:uri="http://schemas.microsoft.com/sharepoint/v3/contenttype/forms"/>
-  </ds:schemaRefs>
-</ds:datastoreItem>
-</file>
-
-<file path=customXml/itemProps2.xml><?xml version="1.0" encoding="utf-8"?>
 <ds:datastoreItem xmlns:ds="http://schemas.openxmlformats.org/officeDocument/2006/customXml" ds:itemID="{9B471222-C2CE-47B9-A9F3-2DFEC7520ECE}">
   <ds:schemaRefs>
     <ds:schemaRef ds:uri="http://schemas.microsoft.com/office/2006/metadata/contentType"/>
@@ -2525,6 +2517,14 @@
 </ds:datastoreItem>
 </file>
 
+<file path=customXml/itemProps2.xml><?xml version="1.0" encoding="utf-8"?>
+<ds:datastoreItem xmlns:ds="http://schemas.openxmlformats.org/officeDocument/2006/customXml" ds:itemID="{1EBB0D41-FC10-49BF-9DA3-5C870D105EC2}">
+  <ds:schemaRefs>
+    <ds:schemaRef ds:uri="http://schemas.microsoft.com/sharepoint/v3/contenttype/forms"/>
+  </ds:schemaRefs>
+</ds:datastoreItem>
+</file>
+
 <file path=customXml/itemProps3.xml><?xml version="1.0" encoding="utf-8"?>
 <ds:datastoreItem xmlns:ds="http://schemas.openxmlformats.org/officeDocument/2006/customXml" ds:itemID="{DB5EEE13-925B-441D-A8DE-B481FD7DA1F9}">
   <ds:schemaRefs>

</xml_diff>